<commit_message>
Zadania QA - spotkanie 2
</commit_message>
<xml_diff>
--- a/Mariusz_Lazor_QA_Spotkanie2_Zadania.docx
+++ b/Mariusz_Lazor_QA_Spotkanie2_Zadania.docx
@@ -274,15 +274,7 @@
       </w:r>
       <w:r>
         <w:lastRenderedPageBreak/>
-        <w:t xml:space="preserve">dostarczany do zbioru potencjalnych klientów, którzy następnie informują producenta o błędach </w:t>
-      </w:r>
-      <w:r>
-        <w:t xml:space="preserve">występujących </w:t>
-      </w:r>
-      <w:bookmarkStart w:id="0" w:name="_GoBack"/>
-      <w:bookmarkEnd w:id="0"/>
-      <w:r>
-        <w:t>w systemie.</w:t>
+        <w:t>dostarczany do zbioru potencjalnych klientów, którzy następnie informują producenta o błędach występujących w systemie.</w:t>
       </w:r>
       <w:r>
         <w:rPr>
@@ -290,6 +282,2000 @@
         </w:rPr>
         <w:footnoteReference w:id="3"/>
       </w:r>
+    </w:p>
+    <w:p>
+      <w:pPr>
+        <w:spacing w:line="276" w:lineRule="auto"/>
+        <w:rPr>
+          <w:b/>
+        </w:rPr>
+      </w:pPr>
+      <w:r>
+        <w:rPr>
+          <w:b/>
+        </w:rPr>
+        <w:br w:type="page"/>
+      </w:r>
+    </w:p>
+    <w:p>
+      <w:pPr>
+        <w:pStyle w:val="Akapitzlist"/>
+        <w:numPr>
+          <w:ilvl w:val="0"/>
+          <w:numId w:val="3"/>
+        </w:numPr>
+        <w:tabs>
+          <w:tab w:val="left" w:pos="1276"/>
+        </w:tabs>
+        <w:ind w:left="284" w:hanging="295"/>
+        <w:jc w:val="both"/>
+        <w:rPr>
+          <w:b/>
+        </w:rPr>
+      </w:pPr>
+      <w:r>
+        <w:rPr>
+          <w:b/>
+        </w:rPr>
+        <w:lastRenderedPageBreak/>
+        <w:t xml:space="preserve">Proszę napisać przypadki testowe do logowania się na pocztę </w:t>
+      </w:r>
+      <w:proofErr w:type="spellStart"/>
+      <w:r>
+        <w:rPr>
+          <w:b/>
+        </w:rPr>
+        <w:t>gmail</w:t>
+      </w:r>
+      <w:proofErr w:type="spellEnd"/>
+      <w:r>
+        <w:rPr>
+          <w:b/>
+        </w:rPr>
+        <w:t>.</w:t>
+      </w:r>
+    </w:p>
+    <w:p>
+      <w:pPr>
+        <w:pStyle w:val="Akapitzlist"/>
+        <w:tabs>
+          <w:tab w:val="left" w:pos="1276"/>
+        </w:tabs>
+        <w:ind w:left="284"/>
+        <w:jc w:val="both"/>
+      </w:pPr>
+      <w:r>
+        <w:rPr>
+          <w:b/>
+        </w:rPr>
+        <w:t xml:space="preserve">TYTUŁ: </w:t>
+      </w:r>
+      <w:proofErr w:type="spellStart"/>
+      <w:r>
+        <w:t>Gmail</w:t>
+      </w:r>
+      <w:proofErr w:type="spellEnd"/>
+      <w:r>
+        <w:t xml:space="preserve"> – logowanie</w:t>
+      </w:r>
+    </w:p>
+    <w:p>
+      <w:pPr>
+        <w:pStyle w:val="Akapitzlist"/>
+        <w:tabs>
+          <w:tab w:val="left" w:pos="1276"/>
+        </w:tabs>
+        <w:ind w:left="284"/>
+        <w:jc w:val="both"/>
+      </w:pPr>
+      <w:r>
+        <w:rPr>
+          <w:b/>
+        </w:rPr>
+        <w:t>OPIS:</w:t>
+      </w:r>
+      <w:r>
+        <w:t xml:space="preserve"> Test ma na celu sprawdzenie poprawności działania funkcji logowania na pocztę </w:t>
+      </w:r>
+      <w:proofErr w:type="spellStart"/>
+      <w:r>
+        <w:t>gmail</w:t>
+      </w:r>
+      <w:proofErr w:type="spellEnd"/>
+      <w:r>
+        <w:t>.</w:t>
+      </w:r>
+    </w:p>
+    <w:p>
+      <w:pPr>
+        <w:pStyle w:val="Akapitzlist"/>
+        <w:tabs>
+          <w:tab w:val="left" w:pos="1276"/>
+        </w:tabs>
+        <w:ind w:left="284"/>
+        <w:jc w:val="both"/>
+      </w:pPr>
+      <w:r>
+        <w:rPr>
+          <w:b/>
+        </w:rPr>
+        <w:t>DANE WEJŚCIOWE:</w:t>
+      </w:r>
+      <w:r>
+        <w:t xml:space="preserve"> Nazwa </w:t>
+      </w:r>
+      <w:r>
+        <w:t>U</w:t>
+      </w:r>
+      <w:r>
+        <w:t>ży</w:t>
+      </w:r>
+      <w:r>
+        <w:t>t</w:t>
+      </w:r>
+      <w:r>
+        <w:t>kownika, Hasło</w:t>
+      </w:r>
+    </w:p>
+    <w:p>
+      <w:pPr>
+        <w:pStyle w:val="Akapitzlist"/>
+        <w:tabs>
+          <w:tab w:val="left" w:pos="1276"/>
+        </w:tabs>
+        <w:ind w:left="284"/>
+        <w:jc w:val="both"/>
+      </w:pPr>
+      <w:r>
+        <w:rPr>
+          <w:b/>
+        </w:rPr>
+        <w:t>DANE WYJŚCIOWE:</w:t>
+      </w:r>
+      <w:r>
+        <w:t xml:space="preserve"> BRAK</w:t>
+      </w:r>
+    </w:p>
+    <w:p>
+      <w:pPr>
+        <w:pStyle w:val="Akapitzlist"/>
+        <w:tabs>
+          <w:tab w:val="left" w:pos="1276"/>
+        </w:tabs>
+        <w:ind w:left="284"/>
+        <w:jc w:val="both"/>
+      </w:pPr>
+      <w:r>
+        <w:rPr>
+          <w:b/>
+        </w:rPr>
+        <w:t>WARUNKI POCZĄTKOWE:</w:t>
+      </w:r>
+    </w:p>
+    <w:p>
+      <w:pPr>
+        <w:pStyle w:val="Akapitzlist"/>
+        <w:numPr>
+          <w:ilvl w:val="0"/>
+          <w:numId w:val="7"/>
+        </w:numPr>
+        <w:tabs>
+          <w:tab w:val="left" w:pos="1276"/>
+        </w:tabs>
+        <w:jc w:val="both"/>
+      </w:pPr>
+      <w:r>
+        <w:t>Uruchomienie przeglądarki internetowej</w:t>
+      </w:r>
+    </w:p>
+    <w:p>
+      <w:pPr>
+        <w:pStyle w:val="Akapitzlist"/>
+        <w:numPr>
+          <w:ilvl w:val="0"/>
+          <w:numId w:val="7"/>
+        </w:numPr>
+        <w:tabs>
+          <w:tab w:val="left" w:pos="1276"/>
+        </w:tabs>
+        <w:jc w:val="both"/>
+      </w:pPr>
+      <w:r>
+        <w:t xml:space="preserve">Wejście na stronę </w:t>
+      </w:r>
+      <w:r>
+        <w:t>http</w:t>
+      </w:r>
+      <w:r>
+        <w:t>s</w:t>
+      </w:r>
+      <w:r>
+        <w:t>://mail.google.com</w:t>
+      </w:r>
+    </w:p>
+    <w:p>
+      <w:pPr>
+        <w:pStyle w:val="Akapitzlist"/>
+        <w:tabs>
+          <w:tab w:val="left" w:pos="1276"/>
+        </w:tabs>
+        <w:ind w:left="284"/>
+        <w:jc w:val="both"/>
+        <w:rPr>
+          <w:b/>
+        </w:rPr>
+      </w:pPr>
+      <w:r>
+        <w:rPr>
+          <w:b/>
+        </w:rPr>
+        <w:t>SCENARIUSZE TESTOWE</w:t>
+      </w:r>
+    </w:p>
+    <w:tbl>
+      <w:tblPr>
+        <w:tblW w:w="9520" w:type="dxa"/>
+        <w:tblInd w:w="55" w:type="dxa"/>
+        <w:tblCellMar>
+          <w:left w:w="70" w:type="dxa"/>
+          <w:right w:w="70" w:type="dxa"/>
+        </w:tblCellMar>
+        <w:tblLook w:val="04A0" w:firstRow="1" w:lastRow="0" w:firstColumn="1" w:lastColumn="0" w:noHBand="0" w:noVBand="1"/>
+      </w:tblPr>
+      <w:tblGrid>
+        <w:gridCol w:w="467"/>
+        <w:gridCol w:w="3196"/>
+        <w:gridCol w:w="2480"/>
+        <w:gridCol w:w="1220"/>
+        <w:gridCol w:w="2157"/>
+      </w:tblGrid>
+      <w:tr>
+        <w:trPr>
+          <w:trHeight w:val="300"/>
+        </w:trPr>
+        <w:tc>
+          <w:tcPr>
+            <w:tcW w:w="380" w:type="dxa"/>
+            <w:tcBorders>
+              <w:top w:val="single" w:sz="4" w:space="0" w:color="auto"/>
+              <w:left w:val="single" w:sz="4" w:space="0" w:color="auto"/>
+              <w:bottom w:val="single" w:sz="4" w:space="0" w:color="auto"/>
+              <w:right w:val="single" w:sz="4" w:space="0" w:color="auto"/>
+            </w:tcBorders>
+            <w:shd w:val="clear" w:color="auto" w:fill="auto"/>
+            <w:vAlign w:val="center"/>
+            <w:hideMark/>
+          </w:tcPr>
+          <w:p>
+            <w:pPr>
+              <w:spacing w:after="0" w:line="240" w:lineRule="auto"/>
+              <w:jc w:val="center"/>
+              <w:rPr>
+                <w:rFonts w:eastAsia="Times New Roman"/>
+                <w:color w:val="000000"/>
+                <w:szCs w:val="24"/>
+                <w:lang w:eastAsia="pl-PL"/>
+              </w:rPr>
+            </w:pPr>
+            <w:r>
+              <w:rPr>
+                <w:rFonts w:eastAsia="Times New Roman"/>
+                <w:color w:val="000000"/>
+                <w:szCs w:val="24"/>
+                <w:lang w:eastAsia="pl-PL"/>
+              </w:rPr>
+              <w:t>Lp.</w:t>
+            </w:r>
+          </w:p>
+        </w:tc>
+        <w:tc>
+          <w:tcPr>
+            <w:tcW w:w="3420" w:type="dxa"/>
+            <w:tcBorders>
+              <w:top w:val="single" w:sz="4" w:space="0" w:color="auto"/>
+              <w:left w:val="nil"/>
+              <w:bottom w:val="single" w:sz="4" w:space="0" w:color="auto"/>
+              <w:right w:val="single" w:sz="4" w:space="0" w:color="auto"/>
+            </w:tcBorders>
+            <w:shd w:val="clear" w:color="auto" w:fill="auto"/>
+            <w:vAlign w:val="center"/>
+            <w:hideMark/>
+          </w:tcPr>
+          <w:p>
+            <w:pPr>
+              <w:spacing w:after="0" w:line="240" w:lineRule="auto"/>
+              <w:jc w:val="center"/>
+              <w:rPr>
+                <w:rFonts w:eastAsia="Times New Roman"/>
+                <w:color w:val="000000"/>
+                <w:szCs w:val="24"/>
+                <w:lang w:eastAsia="pl-PL"/>
+              </w:rPr>
+            </w:pPr>
+            <w:r>
+              <w:rPr>
+                <w:rFonts w:eastAsia="Times New Roman"/>
+                <w:color w:val="000000"/>
+                <w:szCs w:val="24"/>
+                <w:lang w:eastAsia="pl-PL"/>
+              </w:rPr>
+              <w:t>Czynności</w:t>
+            </w:r>
+          </w:p>
+        </w:tc>
+        <w:tc>
+          <w:tcPr>
+            <w:tcW w:w="2400" w:type="dxa"/>
+            <w:tcBorders>
+              <w:top w:val="single" w:sz="4" w:space="0" w:color="auto"/>
+              <w:left w:val="nil"/>
+              <w:bottom w:val="single" w:sz="4" w:space="0" w:color="auto"/>
+              <w:right w:val="single" w:sz="4" w:space="0" w:color="auto"/>
+            </w:tcBorders>
+            <w:shd w:val="clear" w:color="auto" w:fill="auto"/>
+            <w:vAlign w:val="center"/>
+            <w:hideMark/>
+          </w:tcPr>
+          <w:p>
+            <w:pPr>
+              <w:spacing w:after="0" w:line="240" w:lineRule="auto"/>
+              <w:jc w:val="center"/>
+              <w:rPr>
+                <w:rFonts w:eastAsia="Times New Roman"/>
+                <w:color w:val="000000"/>
+                <w:szCs w:val="24"/>
+                <w:lang w:eastAsia="pl-PL"/>
+              </w:rPr>
+            </w:pPr>
+            <w:r>
+              <w:rPr>
+                <w:rFonts w:eastAsia="Times New Roman"/>
+                <w:color w:val="000000"/>
+                <w:szCs w:val="24"/>
+                <w:lang w:eastAsia="pl-PL"/>
+              </w:rPr>
+              <w:t>Oczekiwany wynik</w:t>
+            </w:r>
+          </w:p>
+        </w:tc>
+        <w:tc>
+          <w:tcPr>
+            <w:tcW w:w="1120" w:type="dxa"/>
+            <w:tcBorders>
+              <w:top w:val="single" w:sz="4" w:space="0" w:color="auto"/>
+              <w:left w:val="nil"/>
+              <w:bottom w:val="single" w:sz="4" w:space="0" w:color="auto"/>
+              <w:right w:val="single" w:sz="4" w:space="0" w:color="auto"/>
+            </w:tcBorders>
+            <w:shd w:val="clear" w:color="auto" w:fill="auto"/>
+            <w:vAlign w:val="center"/>
+            <w:hideMark/>
+          </w:tcPr>
+          <w:p>
+            <w:pPr>
+              <w:spacing w:after="0" w:line="240" w:lineRule="auto"/>
+              <w:jc w:val="center"/>
+              <w:rPr>
+                <w:rFonts w:eastAsia="Times New Roman"/>
+                <w:color w:val="000000"/>
+                <w:szCs w:val="24"/>
+                <w:lang w:eastAsia="pl-PL"/>
+              </w:rPr>
+            </w:pPr>
+            <w:r>
+              <w:rPr>
+                <w:rFonts w:eastAsia="Times New Roman"/>
+                <w:color w:val="000000"/>
+                <w:szCs w:val="24"/>
+                <w:lang w:eastAsia="pl-PL"/>
+              </w:rPr>
+              <w:t>Rezultat</w:t>
+            </w:r>
+          </w:p>
+        </w:tc>
+        <w:tc>
+          <w:tcPr>
+            <w:tcW w:w="2200" w:type="dxa"/>
+            <w:tcBorders>
+              <w:top w:val="single" w:sz="4" w:space="0" w:color="auto"/>
+              <w:left w:val="nil"/>
+              <w:bottom w:val="single" w:sz="4" w:space="0" w:color="auto"/>
+              <w:right w:val="single" w:sz="4" w:space="0" w:color="auto"/>
+            </w:tcBorders>
+            <w:shd w:val="clear" w:color="auto" w:fill="auto"/>
+            <w:vAlign w:val="center"/>
+            <w:hideMark/>
+          </w:tcPr>
+          <w:p>
+            <w:pPr>
+              <w:spacing w:after="0" w:line="240" w:lineRule="auto"/>
+              <w:jc w:val="center"/>
+              <w:rPr>
+                <w:rFonts w:eastAsia="Times New Roman"/>
+                <w:color w:val="000000"/>
+                <w:szCs w:val="24"/>
+                <w:lang w:eastAsia="pl-PL"/>
+              </w:rPr>
+            </w:pPr>
+            <w:r>
+              <w:rPr>
+                <w:rFonts w:eastAsia="Times New Roman"/>
+                <w:color w:val="000000"/>
+                <w:szCs w:val="24"/>
+                <w:lang w:eastAsia="pl-PL"/>
+              </w:rPr>
+              <w:t>Uwagi</w:t>
+            </w:r>
+          </w:p>
+        </w:tc>
+      </w:tr>
+      <w:tr>
+        <w:trPr>
+          <w:trHeight w:val="900"/>
+        </w:trPr>
+        <w:tc>
+          <w:tcPr>
+            <w:tcW w:w="380" w:type="dxa"/>
+            <w:tcBorders>
+              <w:top w:val="nil"/>
+              <w:left w:val="single" w:sz="4" w:space="0" w:color="auto"/>
+              <w:bottom w:val="single" w:sz="4" w:space="0" w:color="auto"/>
+              <w:right w:val="single" w:sz="4" w:space="0" w:color="auto"/>
+            </w:tcBorders>
+            <w:shd w:val="clear" w:color="auto" w:fill="auto"/>
+            <w:vAlign w:val="center"/>
+            <w:hideMark/>
+          </w:tcPr>
+          <w:p>
+            <w:pPr>
+              <w:spacing w:after="0" w:line="240" w:lineRule="auto"/>
+              <w:jc w:val="center"/>
+              <w:rPr>
+                <w:rFonts w:eastAsia="Times New Roman"/>
+                <w:color w:val="000000"/>
+                <w:szCs w:val="24"/>
+                <w:lang w:eastAsia="pl-PL"/>
+              </w:rPr>
+            </w:pPr>
+            <w:r>
+              <w:rPr>
+                <w:rFonts w:eastAsia="Times New Roman"/>
+                <w:color w:val="000000"/>
+                <w:szCs w:val="24"/>
+                <w:lang w:eastAsia="pl-PL"/>
+              </w:rPr>
+              <w:t>1</w:t>
+            </w:r>
+          </w:p>
+        </w:tc>
+        <w:tc>
+          <w:tcPr>
+            <w:tcW w:w="3420" w:type="dxa"/>
+            <w:tcBorders>
+              <w:top w:val="nil"/>
+              <w:left w:val="nil"/>
+              <w:bottom w:val="single" w:sz="4" w:space="0" w:color="auto"/>
+              <w:right w:val="single" w:sz="4" w:space="0" w:color="auto"/>
+            </w:tcBorders>
+            <w:shd w:val="clear" w:color="auto" w:fill="auto"/>
+            <w:vAlign w:val="center"/>
+            <w:hideMark/>
+          </w:tcPr>
+          <w:p>
+            <w:pPr>
+              <w:spacing w:after="0" w:line="240" w:lineRule="auto"/>
+              <w:jc w:val="center"/>
+              <w:rPr>
+                <w:rFonts w:eastAsia="Times New Roman"/>
+                <w:color w:val="000000"/>
+                <w:szCs w:val="24"/>
+                <w:lang w:eastAsia="pl-PL"/>
+              </w:rPr>
+            </w:pPr>
+            <w:r>
+              <w:rPr>
+                <w:rFonts w:eastAsia="Times New Roman"/>
+                <w:color w:val="000000"/>
+                <w:szCs w:val="24"/>
+                <w:lang w:eastAsia="pl-PL"/>
+              </w:rPr>
+              <w:t>Pozostawienie pustych pól Nazwa użytkownika i Hasło.</w:t>
+            </w:r>
+            <w:r>
+              <w:rPr>
+                <w:rFonts w:eastAsia="Times New Roman"/>
+                <w:color w:val="000000"/>
+                <w:szCs w:val="24"/>
+                <w:lang w:eastAsia="pl-PL"/>
+              </w:rPr>
+              <w:br/>
+              <w:t xml:space="preserve">Kliknięcie przycisku </w:t>
+            </w:r>
+            <w:r>
+              <w:rPr>
+                <w:rFonts w:eastAsia="Times New Roman"/>
+                <w:color w:val="000000"/>
+                <w:szCs w:val="24"/>
+                <w:lang w:eastAsia="pl-PL"/>
+              </w:rPr>
+              <w:t>„</w:t>
+            </w:r>
+            <w:r>
+              <w:rPr>
+                <w:rFonts w:eastAsia="Times New Roman"/>
+                <w:color w:val="000000"/>
+                <w:szCs w:val="24"/>
+                <w:lang w:eastAsia="pl-PL"/>
+              </w:rPr>
+              <w:t>Zaloguj się</w:t>
+            </w:r>
+            <w:r>
+              <w:rPr>
+                <w:rFonts w:eastAsia="Times New Roman"/>
+                <w:color w:val="000000"/>
+                <w:szCs w:val="24"/>
+                <w:lang w:eastAsia="pl-PL"/>
+              </w:rPr>
+              <w:t>”</w:t>
+            </w:r>
+            <w:r>
+              <w:rPr>
+                <w:rFonts w:eastAsia="Times New Roman"/>
+                <w:color w:val="000000"/>
+                <w:szCs w:val="24"/>
+                <w:lang w:eastAsia="pl-PL"/>
+              </w:rPr>
+              <w:t>.</w:t>
+            </w:r>
+          </w:p>
+        </w:tc>
+        <w:tc>
+          <w:tcPr>
+            <w:tcW w:w="2400" w:type="dxa"/>
+            <w:tcBorders>
+              <w:top w:val="nil"/>
+              <w:left w:val="nil"/>
+              <w:bottom w:val="single" w:sz="4" w:space="0" w:color="auto"/>
+              <w:right w:val="single" w:sz="4" w:space="0" w:color="auto"/>
+            </w:tcBorders>
+            <w:shd w:val="clear" w:color="auto" w:fill="auto"/>
+            <w:vAlign w:val="center"/>
+            <w:hideMark/>
+          </w:tcPr>
+          <w:p>
+            <w:pPr>
+              <w:spacing w:after="0" w:line="240" w:lineRule="auto"/>
+              <w:jc w:val="center"/>
+              <w:rPr>
+                <w:rFonts w:eastAsia="Times New Roman"/>
+                <w:color w:val="000000"/>
+                <w:szCs w:val="24"/>
+                <w:lang w:eastAsia="pl-PL"/>
+              </w:rPr>
+            </w:pPr>
+            <w:r>
+              <w:rPr>
+                <w:rFonts w:eastAsia="Times New Roman"/>
+                <w:color w:val="000000"/>
+                <w:szCs w:val="24"/>
+                <w:lang w:eastAsia="pl-PL"/>
+              </w:rPr>
+              <w:t>Żądanie podania Nazwy użytkownika.</w:t>
+            </w:r>
+          </w:p>
+        </w:tc>
+        <w:tc>
+          <w:tcPr>
+            <w:tcW w:w="1120" w:type="dxa"/>
+            <w:tcBorders>
+              <w:top w:val="nil"/>
+              <w:left w:val="nil"/>
+              <w:bottom w:val="single" w:sz="4" w:space="0" w:color="auto"/>
+              <w:right w:val="single" w:sz="4" w:space="0" w:color="auto"/>
+            </w:tcBorders>
+            <w:shd w:val="clear" w:color="auto" w:fill="auto"/>
+            <w:vAlign w:val="center"/>
+            <w:hideMark/>
+          </w:tcPr>
+          <w:p>
+            <w:pPr>
+              <w:spacing w:after="0" w:line="240" w:lineRule="auto"/>
+              <w:jc w:val="center"/>
+              <w:rPr>
+                <w:rFonts w:eastAsia="Times New Roman"/>
+                <w:color w:val="000000"/>
+                <w:szCs w:val="24"/>
+                <w:lang w:eastAsia="pl-PL"/>
+              </w:rPr>
+            </w:pPr>
+            <w:r>
+              <w:rPr>
+                <w:rFonts w:eastAsia="Times New Roman"/>
+                <w:color w:val="000000"/>
+                <w:szCs w:val="24"/>
+                <w:lang w:eastAsia="pl-PL"/>
+              </w:rPr>
+              <w:t>Pozytywny</w:t>
+            </w:r>
+          </w:p>
+        </w:tc>
+        <w:tc>
+          <w:tcPr>
+            <w:tcW w:w="2200" w:type="dxa"/>
+            <w:tcBorders>
+              <w:top w:val="nil"/>
+              <w:left w:val="nil"/>
+              <w:bottom w:val="single" w:sz="4" w:space="0" w:color="auto"/>
+              <w:right w:val="single" w:sz="4" w:space="0" w:color="auto"/>
+            </w:tcBorders>
+            <w:shd w:val="clear" w:color="auto" w:fill="auto"/>
+            <w:vAlign w:val="center"/>
+            <w:hideMark/>
+          </w:tcPr>
+          <w:p>
+            <w:pPr>
+              <w:spacing w:after="0" w:line="240" w:lineRule="auto"/>
+              <w:jc w:val="center"/>
+              <w:rPr>
+                <w:rFonts w:eastAsia="Times New Roman"/>
+                <w:color w:val="000000"/>
+                <w:szCs w:val="24"/>
+                <w:lang w:eastAsia="pl-PL"/>
+              </w:rPr>
+            </w:pPr>
+            <w:r>
+              <w:rPr>
+                <w:rFonts w:eastAsia="Times New Roman"/>
+                <w:color w:val="000000"/>
+                <w:szCs w:val="24"/>
+                <w:lang w:eastAsia="pl-PL"/>
+              </w:rPr>
+              <w:t> </w:t>
+            </w:r>
+          </w:p>
+        </w:tc>
+      </w:tr>
+      <w:tr>
+        <w:trPr>
+          <w:trHeight w:val="1200"/>
+        </w:trPr>
+        <w:tc>
+          <w:tcPr>
+            <w:tcW w:w="380" w:type="dxa"/>
+            <w:tcBorders>
+              <w:top w:val="nil"/>
+              <w:left w:val="single" w:sz="4" w:space="0" w:color="auto"/>
+              <w:bottom w:val="single" w:sz="4" w:space="0" w:color="auto"/>
+              <w:right w:val="single" w:sz="4" w:space="0" w:color="auto"/>
+            </w:tcBorders>
+            <w:shd w:val="clear" w:color="auto" w:fill="auto"/>
+            <w:vAlign w:val="center"/>
+            <w:hideMark/>
+          </w:tcPr>
+          <w:p>
+            <w:pPr>
+              <w:spacing w:after="0" w:line="240" w:lineRule="auto"/>
+              <w:jc w:val="center"/>
+              <w:rPr>
+                <w:rFonts w:eastAsia="Times New Roman"/>
+                <w:color w:val="000000"/>
+                <w:szCs w:val="24"/>
+                <w:lang w:eastAsia="pl-PL"/>
+              </w:rPr>
+            </w:pPr>
+            <w:r>
+              <w:rPr>
+                <w:rFonts w:eastAsia="Times New Roman"/>
+                <w:color w:val="000000"/>
+                <w:szCs w:val="24"/>
+                <w:lang w:eastAsia="pl-PL"/>
+              </w:rPr>
+              <w:t>2</w:t>
+            </w:r>
+          </w:p>
+        </w:tc>
+        <w:tc>
+          <w:tcPr>
+            <w:tcW w:w="3420" w:type="dxa"/>
+            <w:tcBorders>
+              <w:top w:val="nil"/>
+              <w:left w:val="nil"/>
+              <w:bottom w:val="single" w:sz="4" w:space="0" w:color="auto"/>
+              <w:right w:val="single" w:sz="4" w:space="0" w:color="auto"/>
+            </w:tcBorders>
+            <w:shd w:val="clear" w:color="auto" w:fill="auto"/>
+            <w:vAlign w:val="center"/>
+            <w:hideMark/>
+          </w:tcPr>
+          <w:p>
+            <w:pPr>
+              <w:spacing w:after="0" w:line="240" w:lineRule="auto"/>
+              <w:jc w:val="center"/>
+              <w:rPr>
+                <w:rFonts w:eastAsia="Times New Roman"/>
+                <w:color w:val="000000"/>
+                <w:szCs w:val="24"/>
+                <w:lang w:eastAsia="pl-PL"/>
+              </w:rPr>
+            </w:pPr>
+            <w:r>
+              <w:rPr>
+                <w:rFonts w:eastAsia="Times New Roman"/>
+                <w:color w:val="000000"/>
+                <w:szCs w:val="24"/>
+                <w:lang w:eastAsia="pl-PL"/>
+              </w:rPr>
+              <w:t>Pozostawienie pustego pola Nazwa użytkownika.</w:t>
+            </w:r>
+            <w:r>
+              <w:rPr>
+                <w:rFonts w:eastAsia="Times New Roman"/>
+                <w:color w:val="000000"/>
+                <w:szCs w:val="24"/>
+                <w:lang w:eastAsia="pl-PL"/>
+              </w:rPr>
+              <w:br/>
+              <w:t>Wpisanie w Pole hasła: "abc".</w:t>
+            </w:r>
+            <w:r>
+              <w:rPr>
+                <w:rFonts w:eastAsia="Times New Roman"/>
+                <w:color w:val="000000"/>
+                <w:szCs w:val="24"/>
+                <w:lang w:eastAsia="pl-PL"/>
+              </w:rPr>
+              <w:br/>
+              <w:t xml:space="preserve">Kliknięcie przycisku </w:t>
+            </w:r>
+            <w:r>
+              <w:rPr>
+                <w:rFonts w:eastAsia="Times New Roman"/>
+                <w:color w:val="000000"/>
+                <w:szCs w:val="24"/>
+                <w:lang w:eastAsia="pl-PL"/>
+              </w:rPr>
+              <w:t>„</w:t>
+            </w:r>
+            <w:r>
+              <w:rPr>
+                <w:rFonts w:eastAsia="Times New Roman"/>
+                <w:color w:val="000000"/>
+                <w:szCs w:val="24"/>
+                <w:lang w:eastAsia="pl-PL"/>
+              </w:rPr>
+              <w:t>Zaloguj się</w:t>
+            </w:r>
+            <w:r>
+              <w:rPr>
+                <w:rFonts w:eastAsia="Times New Roman"/>
+                <w:color w:val="000000"/>
+                <w:szCs w:val="24"/>
+                <w:lang w:eastAsia="pl-PL"/>
+              </w:rPr>
+              <w:t>”</w:t>
+            </w:r>
+            <w:r>
+              <w:rPr>
+                <w:rFonts w:eastAsia="Times New Roman"/>
+                <w:color w:val="000000"/>
+                <w:szCs w:val="24"/>
+                <w:lang w:eastAsia="pl-PL"/>
+              </w:rPr>
+              <w:t>.</w:t>
+            </w:r>
+          </w:p>
+        </w:tc>
+        <w:tc>
+          <w:tcPr>
+            <w:tcW w:w="2400" w:type="dxa"/>
+            <w:tcBorders>
+              <w:top w:val="nil"/>
+              <w:left w:val="nil"/>
+              <w:bottom w:val="single" w:sz="4" w:space="0" w:color="auto"/>
+              <w:right w:val="single" w:sz="4" w:space="0" w:color="auto"/>
+            </w:tcBorders>
+            <w:shd w:val="clear" w:color="auto" w:fill="auto"/>
+            <w:vAlign w:val="center"/>
+            <w:hideMark/>
+          </w:tcPr>
+          <w:p>
+            <w:pPr>
+              <w:spacing w:after="0" w:line="240" w:lineRule="auto"/>
+              <w:jc w:val="center"/>
+              <w:rPr>
+                <w:rFonts w:eastAsia="Times New Roman"/>
+                <w:color w:val="000000"/>
+                <w:szCs w:val="24"/>
+                <w:lang w:eastAsia="pl-PL"/>
+              </w:rPr>
+            </w:pPr>
+            <w:r>
+              <w:rPr>
+                <w:rFonts w:eastAsia="Times New Roman"/>
+                <w:color w:val="000000"/>
+                <w:szCs w:val="24"/>
+                <w:lang w:eastAsia="pl-PL"/>
+              </w:rPr>
+              <w:t>Żądanie podania Nazwy użytkownika.</w:t>
+            </w:r>
+          </w:p>
+        </w:tc>
+        <w:tc>
+          <w:tcPr>
+            <w:tcW w:w="1120" w:type="dxa"/>
+            <w:tcBorders>
+              <w:top w:val="nil"/>
+              <w:left w:val="nil"/>
+              <w:bottom w:val="single" w:sz="4" w:space="0" w:color="auto"/>
+              <w:right w:val="single" w:sz="4" w:space="0" w:color="auto"/>
+            </w:tcBorders>
+            <w:shd w:val="clear" w:color="auto" w:fill="auto"/>
+            <w:vAlign w:val="center"/>
+            <w:hideMark/>
+          </w:tcPr>
+          <w:p>
+            <w:pPr>
+              <w:spacing w:after="0" w:line="240" w:lineRule="auto"/>
+              <w:jc w:val="center"/>
+              <w:rPr>
+                <w:rFonts w:eastAsia="Times New Roman"/>
+                <w:color w:val="000000"/>
+                <w:szCs w:val="24"/>
+                <w:lang w:eastAsia="pl-PL"/>
+              </w:rPr>
+            </w:pPr>
+            <w:r>
+              <w:rPr>
+                <w:rFonts w:eastAsia="Times New Roman"/>
+                <w:color w:val="000000"/>
+                <w:szCs w:val="24"/>
+                <w:lang w:eastAsia="pl-PL"/>
+              </w:rPr>
+              <w:t>Pozytywny</w:t>
+            </w:r>
+          </w:p>
+        </w:tc>
+        <w:tc>
+          <w:tcPr>
+            <w:tcW w:w="2200" w:type="dxa"/>
+            <w:tcBorders>
+              <w:top w:val="nil"/>
+              <w:left w:val="nil"/>
+              <w:bottom w:val="single" w:sz="4" w:space="0" w:color="auto"/>
+              <w:right w:val="single" w:sz="4" w:space="0" w:color="auto"/>
+            </w:tcBorders>
+            <w:shd w:val="clear" w:color="auto" w:fill="auto"/>
+            <w:vAlign w:val="center"/>
+            <w:hideMark/>
+          </w:tcPr>
+          <w:p>
+            <w:pPr>
+              <w:spacing w:after="0" w:line="240" w:lineRule="auto"/>
+              <w:jc w:val="center"/>
+              <w:rPr>
+                <w:rFonts w:eastAsia="Times New Roman"/>
+                <w:color w:val="000000"/>
+                <w:szCs w:val="24"/>
+                <w:lang w:eastAsia="pl-PL"/>
+              </w:rPr>
+            </w:pPr>
+            <w:r>
+              <w:rPr>
+                <w:rFonts w:eastAsia="Times New Roman"/>
+                <w:color w:val="000000"/>
+                <w:szCs w:val="24"/>
+                <w:lang w:eastAsia="pl-PL"/>
+              </w:rPr>
+              <w:t> </w:t>
+            </w:r>
+          </w:p>
+        </w:tc>
+      </w:tr>
+      <w:tr>
+        <w:trPr>
+          <w:trHeight w:val="1200"/>
+        </w:trPr>
+        <w:tc>
+          <w:tcPr>
+            <w:tcW w:w="380" w:type="dxa"/>
+            <w:tcBorders>
+              <w:top w:val="nil"/>
+              <w:left w:val="single" w:sz="4" w:space="0" w:color="auto"/>
+              <w:bottom w:val="single" w:sz="4" w:space="0" w:color="auto"/>
+              <w:right w:val="single" w:sz="4" w:space="0" w:color="auto"/>
+            </w:tcBorders>
+            <w:shd w:val="clear" w:color="auto" w:fill="auto"/>
+            <w:vAlign w:val="center"/>
+            <w:hideMark/>
+          </w:tcPr>
+          <w:p>
+            <w:pPr>
+              <w:spacing w:after="0" w:line="240" w:lineRule="auto"/>
+              <w:jc w:val="center"/>
+              <w:rPr>
+                <w:rFonts w:eastAsia="Times New Roman"/>
+                <w:color w:val="000000"/>
+                <w:szCs w:val="24"/>
+                <w:lang w:eastAsia="pl-PL"/>
+              </w:rPr>
+            </w:pPr>
+            <w:r>
+              <w:rPr>
+                <w:rFonts w:eastAsia="Times New Roman"/>
+                <w:color w:val="000000"/>
+                <w:szCs w:val="24"/>
+                <w:lang w:eastAsia="pl-PL"/>
+              </w:rPr>
+              <w:t>3</w:t>
+            </w:r>
+          </w:p>
+        </w:tc>
+        <w:tc>
+          <w:tcPr>
+            <w:tcW w:w="3420" w:type="dxa"/>
+            <w:tcBorders>
+              <w:top w:val="nil"/>
+              <w:left w:val="nil"/>
+              <w:bottom w:val="single" w:sz="4" w:space="0" w:color="auto"/>
+              <w:right w:val="single" w:sz="4" w:space="0" w:color="auto"/>
+            </w:tcBorders>
+            <w:shd w:val="clear" w:color="auto" w:fill="auto"/>
+            <w:vAlign w:val="center"/>
+            <w:hideMark/>
+          </w:tcPr>
+          <w:p>
+            <w:pPr>
+              <w:spacing w:after="0" w:line="240" w:lineRule="auto"/>
+              <w:jc w:val="center"/>
+              <w:rPr>
+                <w:rFonts w:eastAsia="Times New Roman"/>
+                <w:color w:val="000000"/>
+                <w:szCs w:val="24"/>
+                <w:lang w:eastAsia="pl-PL"/>
+              </w:rPr>
+            </w:pPr>
+            <w:r>
+              <w:rPr>
+                <w:rFonts w:eastAsia="Times New Roman"/>
+                <w:color w:val="000000"/>
+                <w:szCs w:val="24"/>
+                <w:lang w:eastAsia="pl-PL"/>
+              </w:rPr>
+              <w:t>Wpisanie w pole Nazwa użytkownika: "</w:t>
+            </w:r>
+            <w:proofErr w:type="spellStart"/>
+            <w:r>
+              <w:rPr>
+                <w:rFonts w:eastAsia="Times New Roman"/>
+                <w:color w:val="000000"/>
+                <w:szCs w:val="24"/>
+                <w:lang w:eastAsia="pl-PL"/>
+              </w:rPr>
+              <w:t>mariusz.lazor</w:t>
+            </w:r>
+            <w:proofErr w:type="spellEnd"/>
+            <w:r>
+              <w:rPr>
+                <w:rFonts w:eastAsia="Times New Roman"/>
+                <w:color w:val="000000"/>
+                <w:szCs w:val="24"/>
+                <w:lang w:eastAsia="pl-PL"/>
+              </w:rPr>
+              <w:t>".</w:t>
+            </w:r>
+            <w:r>
+              <w:rPr>
+                <w:rFonts w:eastAsia="Times New Roman"/>
+                <w:color w:val="000000"/>
+                <w:szCs w:val="24"/>
+                <w:lang w:eastAsia="pl-PL"/>
+              </w:rPr>
+              <w:br/>
+              <w:t>Pozostawienie pustego pola Hasło.</w:t>
+            </w:r>
+            <w:r>
+              <w:rPr>
+                <w:rFonts w:eastAsia="Times New Roman"/>
+                <w:color w:val="000000"/>
+                <w:szCs w:val="24"/>
+                <w:lang w:eastAsia="pl-PL"/>
+              </w:rPr>
+              <w:br/>
+              <w:t xml:space="preserve">Kliknięcie przycisku </w:t>
+            </w:r>
+            <w:r>
+              <w:rPr>
+                <w:rFonts w:eastAsia="Times New Roman"/>
+                <w:color w:val="000000"/>
+                <w:szCs w:val="24"/>
+                <w:lang w:eastAsia="pl-PL"/>
+              </w:rPr>
+              <w:t>„</w:t>
+            </w:r>
+            <w:r>
+              <w:rPr>
+                <w:rFonts w:eastAsia="Times New Roman"/>
+                <w:color w:val="000000"/>
+                <w:szCs w:val="24"/>
+                <w:lang w:eastAsia="pl-PL"/>
+              </w:rPr>
+              <w:t>Zaloguj się</w:t>
+            </w:r>
+            <w:r>
+              <w:rPr>
+                <w:rFonts w:eastAsia="Times New Roman"/>
+                <w:color w:val="000000"/>
+                <w:szCs w:val="24"/>
+                <w:lang w:eastAsia="pl-PL"/>
+              </w:rPr>
+              <w:t>”</w:t>
+            </w:r>
+            <w:r>
+              <w:rPr>
+                <w:rFonts w:eastAsia="Times New Roman"/>
+                <w:color w:val="000000"/>
+                <w:szCs w:val="24"/>
+                <w:lang w:eastAsia="pl-PL"/>
+              </w:rPr>
+              <w:t>.</w:t>
+            </w:r>
+          </w:p>
+        </w:tc>
+        <w:tc>
+          <w:tcPr>
+            <w:tcW w:w="2400" w:type="dxa"/>
+            <w:tcBorders>
+              <w:top w:val="nil"/>
+              <w:left w:val="nil"/>
+              <w:bottom w:val="single" w:sz="4" w:space="0" w:color="auto"/>
+              <w:right w:val="single" w:sz="4" w:space="0" w:color="auto"/>
+            </w:tcBorders>
+            <w:shd w:val="clear" w:color="auto" w:fill="auto"/>
+            <w:vAlign w:val="center"/>
+            <w:hideMark/>
+          </w:tcPr>
+          <w:p>
+            <w:pPr>
+              <w:spacing w:after="0" w:line="240" w:lineRule="auto"/>
+              <w:jc w:val="center"/>
+              <w:rPr>
+                <w:rFonts w:eastAsia="Times New Roman"/>
+                <w:color w:val="000000"/>
+                <w:szCs w:val="24"/>
+                <w:lang w:eastAsia="pl-PL"/>
+              </w:rPr>
+            </w:pPr>
+            <w:r>
+              <w:rPr>
+                <w:rFonts w:eastAsia="Times New Roman"/>
+                <w:color w:val="000000"/>
+                <w:szCs w:val="24"/>
+                <w:lang w:eastAsia="pl-PL"/>
+              </w:rPr>
+              <w:t>Żądanie podania hasła.</w:t>
+            </w:r>
+          </w:p>
+        </w:tc>
+        <w:tc>
+          <w:tcPr>
+            <w:tcW w:w="1120" w:type="dxa"/>
+            <w:tcBorders>
+              <w:top w:val="nil"/>
+              <w:left w:val="nil"/>
+              <w:bottom w:val="single" w:sz="4" w:space="0" w:color="auto"/>
+              <w:right w:val="single" w:sz="4" w:space="0" w:color="auto"/>
+            </w:tcBorders>
+            <w:shd w:val="clear" w:color="auto" w:fill="auto"/>
+            <w:vAlign w:val="center"/>
+            <w:hideMark/>
+          </w:tcPr>
+          <w:p>
+            <w:pPr>
+              <w:spacing w:after="0" w:line="240" w:lineRule="auto"/>
+              <w:jc w:val="center"/>
+              <w:rPr>
+                <w:rFonts w:eastAsia="Times New Roman"/>
+                <w:color w:val="000000"/>
+                <w:szCs w:val="24"/>
+                <w:lang w:eastAsia="pl-PL"/>
+              </w:rPr>
+            </w:pPr>
+            <w:r>
+              <w:rPr>
+                <w:rFonts w:eastAsia="Times New Roman"/>
+                <w:color w:val="000000"/>
+                <w:szCs w:val="24"/>
+                <w:lang w:eastAsia="pl-PL"/>
+              </w:rPr>
+              <w:t>Pozytywny</w:t>
+            </w:r>
+          </w:p>
+        </w:tc>
+        <w:tc>
+          <w:tcPr>
+            <w:tcW w:w="2200" w:type="dxa"/>
+            <w:tcBorders>
+              <w:top w:val="nil"/>
+              <w:left w:val="nil"/>
+              <w:bottom w:val="single" w:sz="4" w:space="0" w:color="auto"/>
+              <w:right w:val="single" w:sz="4" w:space="0" w:color="auto"/>
+            </w:tcBorders>
+            <w:shd w:val="clear" w:color="auto" w:fill="auto"/>
+            <w:vAlign w:val="center"/>
+            <w:hideMark/>
+          </w:tcPr>
+          <w:p>
+            <w:pPr>
+              <w:spacing w:after="0" w:line="240" w:lineRule="auto"/>
+              <w:jc w:val="center"/>
+              <w:rPr>
+                <w:rFonts w:eastAsia="Times New Roman"/>
+                <w:color w:val="000000"/>
+                <w:szCs w:val="24"/>
+                <w:lang w:eastAsia="pl-PL"/>
+              </w:rPr>
+            </w:pPr>
+            <w:r>
+              <w:rPr>
+                <w:rFonts w:eastAsia="Times New Roman"/>
+                <w:color w:val="000000"/>
+                <w:szCs w:val="24"/>
+                <w:lang w:eastAsia="pl-PL"/>
+              </w:rPr>
+              <w:t> </w:t>
+            </w:r>
+          </w:p>
+        </w:tc>
+      </w:tr>
+      <w:tr>
+        <w:trPr>
+          <w:trHeight w:val="1500"/>
+        </w:trPr>
+        <w:tc>
+          <w:tcPr>
+            <w:tcW w:w="380" w:type="dxa"/>
+            <w:tcBorders>
+              <w:top w:val="nil"/>
+              <w:left w:val="single" w:sz="4" w:space="0" w:color="auto"/>
+              <w:bottom w:val="single" w:sz="4" w:space="0" w:color="auto"/>
+              <w:right w:val="single" w:sz="4" w:space="0" w:color="auto"/>
+            </w:tcBorders>
+            <w:shd w:val="clear" w:color="auto" w:fill="auto"/>
+            <w:vAlign w:val="center"/>
+            <w:hideMark/>
+          </w:tcPr>
+          <w:p>
+            <w:pPr>
+              <w:spacing w:after="0" w:line="240" w:lineRule="auto"/>
+              <w:jc w:val="center"/>
+              <w:rPr>
+                <w:rFonts w:eastAsia="Times New Roman"/>
+                <w:color w:val="000000"/>
+                <w:szCs w:val="24"/>
+                <w:lang w:eastAsia="pl-PL"/>
+              </w:rPr>
+            </w:pPr>
+            <w:r>
+              <w:rPr>
+                <w:rFonts w:eastAsia="Times New Roman"/>
+                <w:color w:val="000000"/>
+                <w:szCs w:val="24"/>
+                <w:lang w:eastAsia="pl-PL"/>
+              </w:rPr>
+              <w:t>4</w:t>
+            </w:r>
+          </w:p>
+        </w:tc>
+        <w:tc>
+          <w:tcPr>
+            <w:tcW w:w="3420" w:type="dxa"/>
+            <w:tcBorders>
+              <w:top w:val="nil"/>
+              <w:left w:val="nil"/>
+              <w:bottom w:val="single" w:sz="4" w:space="0" w:color="auto"/>
+              <w:right w:val="single" w:sz="4" w:space="0" w:color="auto"/>
+            </w:tcBorders>
+            <w:shd w:val="clear" w:color="auto" w:fill="auto"/>
+            <w:vAlign w:val="center"/>
+            <w:hideMark/>
+          </w:tcPr>
+          <w:p>
+            <w:pPr>
+              <w:spacing w:after="0" w:line="240" w:lineRule="auto"/>
+              <w:jc w:val="center"/>
+              <w:rPr>
+                <w:rFonts w:eastAsia="Times New Roman"/>
+                <w:color w:val="000000"/>
+                <w:szCs w:val="24"/>
+                <w:lang w:eastAsia="pl-PL"/>
+              </w:rPr>
+            </w:pPr>
+            <w:r>
+              <w:rPr>
+                <w:rFonts w:eastAsia="Times New Roman"/>
+                <w:color w:val="000000"/>
+                <w:szCs w:val="24"/>
+                <w:lang w:eastAsia="pl-PL"/>
+              </w:rPr>
+              <w:t>Wpisanie w pole Nazwa Użytkownika: "</w:t>
+            </w:r>
+            <w:proofErr w:type="spellStart"/>
+            <w:r>
+              <w:rPr>
+                <w:rFonts w:eastAsia="Times New Roman"/>
+                <w:color w:val="000000"/>
+                <w:szCs w:val="24"/>
+                <w:lang w:eastAsia="pl-PL"/>
+              </w:rPr>
+              <w:t>mariusz.lazor</w:t>
+            </w:r>
+            <w:proofErr w:type="spellEnd"/>
+            <w:r>
+              <w:rPr>
+                <w:rFonts w:eastAsia="Times New Roman"/>
+                <w:color w:val="000000"/>
+                <w:szCs w:val="24"/>
+                <w:lang w:eastAsia="pl-PL"/>
+              </w:rPr>
+              <w:t>", w pole Hasło: ***.</w:t>
+            </w:r>
+            <w:r>
+              <w:rPr>
+                <w:rFonts w:eastAsia="Times New Roman"/>
+                <w:color w:val="000000"/>
+                <w:szCs w:val="24"/>
+                <w:lang w:eastAsia="pl-PL"/>
+              </w:rPr>
+              <w:br/>
+              <w:t xml:space="preserve">Kliknięcie przycisku </w:t>
+            </w:r>
+            <w:r>
+              <w:rPr>
+                <w:rFonts w:eastAsia="Times New Roman"/>
+                <w:color w:val="000000"/>
+                <w:szCs w:val="24"/>
+                <w:lang w:eastAsia="pl-PL"/>
+              </w:rPr>
+              <w:t>„</w:t>
+            </w:r>
+            <w:r>
+              <w:rPr>
+                <w:rFonts w:eastAsia="Times New Roman"/>
+                <w:color w:val="000000"/>
+                <w:szCs w:val="24"/>
+                <w:lang w:eastAsia="pl-PL"/>
+              </w:rPr>
+              <w:t>Zaloguj się</w:t>
+            </w:r>
+            <w:r>
+              <w:rPr>
+                <w:rFonts w:eastAsia="Times New Roman"/>
+                <w:color w:val="000000"/>
+                <w:szCs w:val="24"/>
+                <w:lang w:eastAsia="pl-PL"/>
+              </w:rPr>
+              <w:t>”</w:t>
+            </w:r>
+            <w:r>
+              <w:rPr>
+                <w:rFonts w:eastAsia="Times New Roman"/>
+                <w:color w:val="000000"/>
+                <w:szCs w:val="24"/>
+                <w:lang w:eastAsia="pl-PL"/>
+              </w:rPr>
+              <w:t>.</w:t>
+            </w:r>
+          </w:p>
+        </w:tc>
+        <w:tc>
+          <w:tcPr>
+            <w:tcW w:w="2400" w:type="dxa"/>
+            <w:tcBorders>
+              <w:top w:val="nil"/>
+              <w:left w:val="nil"/>
+              <w:bottom w:val="single" w:sz="4" w:space="0" w:color="auto"/>
+              <w:right w:val="single" w:sz="4" w:space="0" w:color="auto"/>
+            </w:tcBorders>
+            <w:shd w:val="clear" w:color="auto" w:fill="auto"/>
+            <w:vAlign w:val="center"/>
+            <w:hideMark/>
+          </w:tcPr>
+          <w:p>
+            <w:pPr>
+              <w:spacing w:after="0" w:line="240" w:lineRule="auto"/>
+              <w:jc w:val="center"/>
+              <w:rPr>
+                <w:rFonts w:eastAsia="Times New Roman"/>
+                <w:color w:val="000000"/>
+                <w:szCs w:val="24"/>
+                <w:lang w:eastAsia="pl-PL"/>
+              </w:rPr>
+            </w:pPr>
+            <w:r>
+              <w:rPr>
+                <w:rFonts w:eastAsia="Times New Roman"/>
+                <w:color w:val="000000"/>
+                <w:szCs w:val="24"/>
+                <w:lang w:eastAsia="pl-PL"/>
+              </w:rPr>
+              <w:t>Błąd logowania, nieprawidłowa Nazwa użytkownika lub Hasło.</w:t>
+            </w:r>
+          </w:p>
+        </w:tc>
+        <w:tc>
+          <w:tcPr>
+            <w:tcW w:w="1120" w:type="dxa"/>
+            <w:tcBorders>
+              <w:top w:val="nil"/>
+              <w:left w:val="nil"/>
+              <w:bottom w:val="single" w:sz="4" w:space="0" w:color="auto"/>
+              <w:right w:val="single" w:sz="4" w:space="0" w:color="auto"/>
+            </w:tcBorders>
+            <w:shd w:val="clear" w:color="auto" w:fill="auto"/>
+            <w:vAlign w:val="center"/>
+            <w:hideMark/>
+          </w:tcPr>
+          <w:p>
+            <w:pPr>
+              <w:spacing w:after="0" w:line="240" w:lineRule="auto"/>
+              <w:jc w:val="center"/>
+              <w:rPr>
+                <w:rFonts w:eastAsia="Times New Roman"/>
+                <w:color w:val="000000"/>
+                <w:szCs w:val="24"/>
+                <w:lang w:eastAsia="pl-PL"/>
+              </w:rPr>
+            </w:pPr>
+            <w:r>
+              <w:rPr>
+                <w:rFonts w:eastAsia="Times New Roman"/>
+                <w:color w:val="000000"/>
+                <w:szCs w:val="24"/>
+                <w:lang w:eastAsia="pl-PL"/>
+              </w:rPr>
+              <w:t>Pozytywny</w:t>
+            </w:r>
+          </w:p>
+        </w:tc>
+        <w:tc>
+          <w:tcPr>
+            <w:tcW w:w="2200" w:type="dxa"/>
+            <w:tcBorders>
+              <w:top w:val="nil"/>
+              <w:left w:val="nil"/>
+              <w:bottom w:val="single" w:sz="4" w:space="0" w:color="auto"/>
+              <w:right w:val="single" w:sz="4" w:space="0" w:color="auto"/>
+            </w:tcBorders>
+            <w:shd w:val="clear" w:color="auto" w:fill="auto"/>
+            <w:vAlign w:val="center"/>
+            <w:hideMark/>
+          </w:tcPr>
+          <w:p>
+            <w:pPr>
+              <w:spacing w:after="0" w:line="240" w:lineRule="auto"/>
+              <w:jc w:val="center"/>
+              <w:rPr>
+                <w:rFonts w:eastAsia="Times New Roman"/>
+                <w:color w:val="000000"/>
+                <w:szCs w:val="24"/>
+                <w:lang w:eastAsia="pl-PL"/>
+              </w:rPr>
+            </w:pPr>
+            <w:r>
+              <w:rPr>
+                <w:rFonts w:eastAsia="Times New Roman"/>
+                <w:color w:val="000000"/>
+                <w:szCs w:val="24"/>
+                <w:lang w:eastAsia="pl-PL"/>
+              </w:rPr>
+              <w:t>Celowo wpisano błędne hasło, którego z oczywistych względów nie ujawniono.</w:t>
+            </w:r>
+          </w:p>
+        </w:tc>
+      </w:tr>
+      <w:tr>
+        <w:trPr>
+          <w:trHeight w:val="1500"/>
+        </w:trPr>
+        <w:tc>
+          <w:tcPr>
+            <w:tcW w:w="380" w:type="dxa"/>
+            <w:tcBorders>
+              <w:top w:val="single" w:sz="4" w:space="0" w:color="auto"/>
+              <w:left w:val="single" w:sz="4" w:space="0" w:color="auto"/>
+              <w:bottom w:val="single" w:sz="4" w:space="0" w:color="auto"/>
+              <w:right w:val="single" w:sz="4" w:space="0" w:color="auto"/>
+            </w:tcBorders>
+            <w:shd w:val="clear" w:color="auto" w:fill="auto"/>
+            <w:vAlign w:val="center"/>
+            <w:hideMark/>
+          </w:tcPr>
+          <w:p>
+            <w:pPr>
+              <w:spacing w:after="0" w:line="240" w:lineRule="auto"/>
+              <w:jc w:val="center"/>
+              <w:rPr>
+                <w:rFonts w:eastAsia="Times New Roman"/>
+                <w:color w:val="000000"/>
+                <w:szCs w:val="24"/>
+                <w:lang w:eastAsia="pl-PL"/>
+              </w:rPr>
+            </w:pPr>
+            <w:r>
+              <w:rPr>
+                <w:rFonts w:eastAsia="Times New Roman"/>
+                <w:color w:val="000000"/>
+                <w:szCs w:val="24"/>
+                <w:lang w:eastAsia="pl-PL"/>
+              </w:rPr>
+              <w:t>5</w:t>
+            </w:r>
+          </w:p>
+        </w:tc>
+        <w:tc>
+          <w:tcPr>
+            <w:tcW w:w="3420" w:type="dxa"/>
+            <w:tcBorders>
+              <w:top w:val="single" w:sz="4" w:space="0" w:color="auto"/>
+              <w:left w:val="nil"/>
+              <w:bottom w:val="single" w:sz="4" w:space="0" w:color="auto"/>
+              <w:right w:val="single" w:sz="4" w:space="0" w:color="auto"/>
+            </w:tcBorders>
+            <w:shd w:val="clear" w:color="auto" w:fill="auto"/>
+            <w:vAlign w:val="center"/>
+            <w:hideMark/>
+          </w:tcPr>
+          <w:p>
+            <w:pPr>
+              <w:spacing w:after="0" w:line="240" w:lineRule="auto"/>
+              <w:jc w:val="center"/>
+              <w:rPr>
+                <w:rFonts w:eastAsia="Times New Roman"/>
+                <w:color w:val="000000"/>
+                <w:szCs w:val="24"/>
+                <w:lang w:eastAsia="pl-PL"/>
+              </w:rPr>
+            </w:pPr>
+            <w:r>
+              <w:rPr>
+                <w:rFonts w:eastAsia="Times New Roman"/>
+                <w:color w:val="000000"/>
+                <w:szCs w:val="24"/>
+                <w:lang w:eastAsia="pl-PL"/>
+              </w:rPr>
+              <w:t>Wpisanie w pole Nazwa użytkownika: "</w:t>
+            </w:r>
+            <w:proofErr w:type="spellStart"/>
+            <w:r>
+              <w:rPr>
+                <w:rFonts w:eastAsia="Times New Roman"/>
+                <w:color w:val="000000"/>
+                <w:szCs w:val="24"/>
+                <w:lang w:eastAsia="pl-PL"/>
+              </w:rPr>
+              <w:t>mariusz.lazor</w:t>
+            </w:r>
+            <w:proofErr w:type="spellEnd"/>
+            <w:r>
+              <w:rPr>
+                <w:rFonts w:eastAsia="Times New Roman"/>
+                <w:color w:val="000000"/>
+                <w:szCs w:val="24"/>
+                <w:lang w:eastAsia="pl-PL"/>
+              </w:rPr>
+              <w:t>", w pole Hasło: ***.</w:t>
+            </w:r>
+            <w:r>
+              <w:rPr>
+                <w:rFonts w:eastAsia="Times New Roman"/>
+                <w:color w:val="000000"/>
+                <w:szCs w:val="24"/>
+                <w:lang w:eastAsia="pl-PL"/>
+              </w:rPr>
+              <w:br/>
+              <w:t xml:space="preserve">Kliknięcie przycisku </w:t>
+            </w:r>
+            <w:r>
+              <w:rPr>
+                <w:rFonts w:eastAsia="Times New Roman"/>
+                <w:color w:val="000000"/>
+                <w:szCs w:val="24"/>
+                <w:lang w:eastAsia="pl-PL"/>
+              </w:rPr>
+              <w:t>„</w:t>
+            </w:r>
+            <w:r>
+              <w:rPr>
+                <w:rFonts w:eastAsia="Times New Roman"/>
+                <w:color w:val="000000"/>
+                <w:szCs w:val="24"/>
+                <w:lang w:eastAsia="pl-PL"/>
+              </w:rPr>
+              <w:t>Zaloguj się</w:t>
+            </w:r>
+            <w:r>
+              <w:rPr>
+                <w:rFonts w:eastAsia="Times New Roman"/>
+                <w:color w:val="000000"/>
+                <w:szCs w:val="24"/>
+                <w:lang w:eastAsia="pl-PL"/>
+              </w:rPr>
+              <w:t>”</w:t>
+            </w:r>
+            <w:r>
+              <w:rPr>
+                <w:rFonts w:eastAsia="Times New Roman"/>
+                <w:color w:val="000000"/>
+                <w:szCs w:val="24"/>
+                <w:lang w:eastAsia="pl-PL"/>
+              </w:rPr>
+              <w:t>.</w:t>
+            </w:r>
+          </w:p>
+        </w:tc>
+        <w:tc>
+          <w:tcPr>
+            <w:tcW w:w="2400" w:type="dxa"/>
+            <w:tcBorders>
+              <w:top w:val="single" w:sz="4" w:space="0" w:color="auto"/>
+              <w:left w:val="nil"/>
+              <w:bottom w:val="single" w:sz="4" w:space="0" w:color="auto"/>
+              <w:right w:val="single" w:sz="4" w:space="0" w:color="auto"/>
+            </w:tcBorders>
+            <w:shd w:val="clear" w:color="auto" w:fill="auto"/>
+            <w:vAlign w:val="center"/>
+            <w:hideMark/>
+          </w:tcPr>
+          <w:p>
+            <w:pPr>
+              <w:spacing w:after="0" w:line="240" w:lineRule="auto"/>
+              <w:jc w:val="center"/>
+              <w:rPr>
+                <w:rFonts w:eastAsia="Times New Roman"/>
+                <w:color w:val="000000"/>
+                <w:szCs w:val="24"/>
+                <w:lang w:eastAsia="pl-PL"/>
+              </w:rPr>
+            </w:pPr>
+            <w:r>
+              <w:rPr>
+                <w:rFonts w:eastAsia="Times New Roman"/>
+                <w:color w:val="000000"/>
+                <w:szCs w:val="24"/>
+                <w:lang w:eastAsia="pl-PL"/>
+              </w:rPr>
+              <w:t>Zalogowanie się na pocztę.</w:t>
+            </w:r>
+          </w:p>
+        </w:tc>
+        <w:tc>
+          <w:tcPr>
+            <w:tcW w:w="1120" w:type="dxa"/>
+            <w:tcBorders>
+              <w:top w:val="single" w:sz="4" w:space="0" w:color="auto"/>
+              <w:left w:val="nil"/>
+              <w:bottom w:val="single" w:sz="4" w:space="0" w:color="auto"/>
+              <w:right w:val="single" w:sz="4" w:space="0" w:color="auto"/>
+            </w:tcBorders>
+            <w:shd w:val="clear" w:color="auto" w:fill="auto"/>
+            <w:vAlign w:val="center"/>
+            <w:hideMark/>
+          </w:tcPr>
+          <w:p>
+            <w:pPr>
+              <w:spacing w:after="0" w:line="240" w:lineRule="auto"/>
+              <w:jc w:val="center"/>
+              <w:rPr>
+                <w:rFonts w:eastAsia="Times New Roman"/>
+                <w:color w:val="000000"/>
+                <w:szCs w:val="24"/>
+                <w:lang w:eastAsia="pl-PL"/>
+              </w:rPr>
+            </w:pPr>
+            <w:r>
+              <w:rPr>
+                <w:rFonts w:eastAsia="Times New Roman"/>
+                <w:color w:val="000000"/>
+                <w:szCs w:val="24"/>
+                <w:lang w:eastAsia="pl-PL"/>
+              </w:rPr>
+              <w:t>Pozytywny</w:t>
+            </w:r>
+          </w:p>
+        </w:tc>
+        <w:tc>
+          <w:tcPr>
+            <w:tcW w:w="2200" w:type="dxa"/>
+            <w:tcBorders>
+              <w:top w:val="single" w:sz="4" w:space="0" w:color="auto"/>
+              <w:left w:val="nil"/>
+              <w:bottom w:val="single" w:sz="4" w:space="0" w:color="auto"/>
+              <w:right w:val="single" w:sz="4" w:space="0" w:color="auto"/>
+            </w:tcBorders>
+            <w:shd w:val="clear" w:color="auto" w:fill="auto"/>
+            <w:vAlign w:val="center"/>
+            <w:hideMark/>
+          </w:tcPr>
+          <w:p>
+            <w:pPr>
+              <w:spacing w:after="0" w:line="240" w:lineRule="auto"/>
+              <w:jc w:val="center"/>
+              <w:rPr>
+                <w:rFonts w:eastAsia="Times New Roman"/>
+                <w:color w:val="000000"/>
+                <w:szCs w:val="24"/>
+                <w:lang w:eastAsia="pl-PL"/>
+              </w:rPr>
+            </w:pPr>
+            <w:r>
+              <w:rPr>
+                <w:rFonts w:eastAsia="Times New Roman"/>
+                <w:color w:val="000000"/>
+                <w:szCs w:val="24"/>
+                <w:lang w:eastAsia="pl-PL"/>
+              </w:rPr>
+              <w:t>Podano prawidłowe hasło dla użytkownika "</w:t>
+            </w:r>
+            <w:proofErr w:type="spellStart"/>
+            <w:r>
+              <w:rPr>
+                <w:rFonts w:eastAsia="Times New Roman"/>
+                <w:color w:val="000000"/>
+                <w:szCs w:val="24"/>
+                <w:lang w:eastAsia="pl-PL"/>
+              </w:rPr>
+              <w:t>mariusz.lazor</w:t>
+            </w:r>
+            <w:proofErr w:type="spellEnd"/>
+            <w:r>
+              <w:rPr>
+                <w:rFonts w:eastAsia="Times New Roman"/>
+                <w:color w:val="000000"/>
+                <w:szCs w:val="24"/>
+                <w:lang w:eastAsia="pl-PL"/>
+              </w:rPr>
+              <w:t>". Hasła, jak wyżej, nie ujawniono.</w:t>
+            </w:r>
+          </w:p>
+        </w:tc>
+      </w:tr>
+      <w:tr>
+        <w:trPr>
+          <w:trHeight w:val="2700"/>
+        </w:trPr>
+        <w:tc>
+          <w:tcPr>
+            <w:tcW w:w="380" w:type="dxa"/>
+            <w:tcBorders>
+              <w:top w:val="single" w:sz="4" w:space="0" w:color="auto"/>
+              <w:left w:val="single" w:sz="4" w:space="0" w:color="auto"/>
+              <w:bottom w:val="single" w:sz="4" w:space="0" w:color="auto"/>
+              <w:right w:val="single" w:sz="4" w:space="0" w:color="auto"/>
+            </w:tcBorders>
+            <w:shd w:val="clear" w:color="auto" w:fill="auto"/>
+            <w:vAlign w:val="center"/>
+            <w:hideMark/>
+          </w:tcPr>
+          <w:p>
+            <w:pPr>
+              <w:spacing w:after="0" w:line="240" w:lineRule="auto"/>
+              <w:jc w:val="center"/>
+              <w:rPr>
+                <w:rFonts w:eastAsia="Times New Roman"/>
+                <w:color w:val="000000"/>
+                <w:szCs w:val="24"/>
+                <w:lang w:eastAsia="pl-PL"/>
+              </w:rPr>
+            </w:pPr>
+            <w:r>
+              <w:rPr>
+                <w:rFonts w:eastAsia="Times New Roman"/>
+                <w:color w:val="000000"/>
+                <w:szCs w:val="24"/>
+                <w:lang w:eastAsia="pl-PL"/>
+              </w:rPr>
+              <w:lastRenderedPageBreak/>
+              <w:t>6</w:t>
+            </w:r>
+          </w:p>
+        </w:tc>
+        <w:tc>
+          <w:tcPr>
+            <w:tcW w:w="3420" w:type="dxa"/>
+            <w:tcBorders>
+              <w:top w:val="single" w:sz="4" w:space="0" w:color="auto"/>
+              <w:left w:val="nil"/>
+              <w:bottom w:val="single" w:sz="4" w:space="0" w:color="auto"/>
+              <w:right w:val="single" w:sz="4" w:space="0" w:color="auto"/>
+            </w:tcBorders>
+            <w:shd w:val="clear" w:color="auto" w:fill="auto"/>
+            <w:vAlign w:val="center"/>
+            <w:hideMark/>
+          </w:tcPr>
+          <w:p>
+            <w:pPr>
+              <w:spacing w:after="0" w:line="240" w:lineRule="auto"/>
+              <w:jc w:val="center"/>
+              <w:rPr>
+                <w:rFonts w:eastAsia="Times New Roman"/>
+                <w:color w:val="000000"/>
+                <w:szCs w:val="24"/>
+                <w:lang w:eastAsia="pl-PL"/>
+              </w:rPr>
+            </w:pPr>
+            <w:r>
+              <w:rPr>
+                <w:rFonts w:eastAsia="Times New Roman"/>
+                <w:color w:val="000000"/>
+                <w:szCs w:val="24"/>
+                <w:lang w:eastAsia="pl-PL"/>
+              </w:rPr>
+              <w:t>Wpisanie w pole Nazwa użytkownika: "</w:t>
+            </w:r>
+            <w:proofErr w:type="spellStart"/>
+            <w:r>
+              <w:rPr>
+                <w:rFonts w:eastAsia="Times New Roman"/>
+                <w:color w:val="000000"/>
+                <w:szCs w:val="24"/>
+                <w:lang w:eastAsia="pl-PL"/>
+              </w:rPr>
+              <w:t>mariusz.lazor</w:t>
+            </w:r>
+            <w:proofErr w:type="spellEnd"/>
+            <w:r>
+              <w:rPr>
+                <w:rFonts w:eastAsia="Times New Roman"/>
+                <w:color w:val="000000"/>
+                <w:szCs w:val="24"/>
+                <w:lang w:eastAsia="pl-PL"/>
+              </w:rPr>
+              <w:t>", w pole Hasło: *** z zaznaczonym polem "Zapamiętaj mnie".</w:t>
+            </w:r>
+            <w:r>
+              <w:rPr>
+                <w:rFonts w:eastAsia="Times New Roman"/>
+                <w:color w:val="000000"/>
+                <w:szCs w:val="24"/>
+                <w:lang w:eastAsia="pl-PL"/>
+              </w:rPr>
+              <w:br/>
+              <w:t>Kliknięcie przycisku Zaloguj się.</w:t>
+            </w:r>
+            <w:r>
+              <w:rPr>
+                <w:rFonts w:eastAsia="Times New Roman"/>
+                <w:color w:val="000000"/>
+                <w:szCs w:val="24"/>
+                <w:lang w:eastAsia="pl-PL"/>
+              </w:rPr>
+              <w:br/>
+              <w:t>Wejście przez pasek adresu na stronę www.blstream.com.</w:t>
+            </w:r>
+            <w:r>
+              <w:rPr>
+                <w:rFonts w:eastAsia="Times New Roman"/>
+                <w:color w:val="000000"/>
+                <w:szCs w:val="24"/>
+                <w:lang w:eastAsia="pl-PL"/>
+              </w:rPr>
+              <w:br/>
+              <w:t>Ponowne wejście na stronę https://mail.google.com.</w:t>
+            </w:r>
+          </w:p>
+        </w:tc>
+        <w:tc>
+          <w:tcPr>
+            <w:tcW w:w="2400" w:type="dxa"/>
+            <w:tcBorders>
+              <w:top w:val="single" w:sz="4" w:space="0" w:color="auto"/>
+              <w:left w:val="nil"/>
+              <w:bottom w:val="single" w:sz="4" w:space="0" w:color="auto"/>
+              <w:right w:val="single" w:sz="4" w:space="0" w:color="auto"/>
+            </w:tcBorders>
+            <w:shd w:val="clear" w:color="auto" w:fill="auto"/>
+            <w:vAlign w:val="center"/>
+            <w:hideMark/>
+          </w:tcPr>
+          <w:p>
+            <w:pPr>
+              <w:spacing w:after="0" w:line="240" w:lineRule="auto"/>
+              <w:jc w:val="center"/>
+              <w:rPr>
+                <w:rFonts w:eastAsia="Times New Roman"/>
+                <w:color w:val="000000"/>
+                <w:szCs w:val="24"/>
+                <w:lang w:eastAsia="pl-PL"/>
+              </w:rPr>
+            </w:pPr>
+            <w:r>
+              <w:rPr>
+                <w:rFonts w:eastAsia="Times New Roman"/>
+                <w:color w:val="000000"/>
+                <w:szCs w:val="24"/>
+                <w:lang w:eastAsia="pl-PL"/>
+              </w:rPr>
+              <w:t>Zalogowanie się na pocztę.</w:t>
+            </w:r>
+            <w:r>
+              <w:rPr>
+                <w:rFonts w:eastAsia="Times New Roman"/>
+                <w:color w:val="000000"/>
+                <w:szCs w:val="24"/>
+                <w:lang w:eastAsia="pl-PL"/>
+              </w:rPr>
+              <w:br/>
+              <w:t>Automatyczne zalogowanie się na pocztę po powrocie na stronę https://mail.google.com.</w:t>
+            </w:r>
+          </w:p>
+        </w:tc>
+        <w:tc>
+          <w:tcPr>
+            <w:tcW w:w="1120" w:type="dxa"/>
+            <w:tcBorders>
+              <w:top w:val="single" w:sz="4" w:space="0" w:color="auto"/>
+              <w:left w:val="nil"/>
+              <w:bottom w:val="single" w:sz="4" w:space="0" w:color="auto"/>
+              <w:right w:val="single" w:sz="4" w:space="0" w:color="auto"/>
+            </w:tcBorders>
+            <w:shd w:val="clear" w:color="auto" w:fill="auto"/>
+            <w:vAlign w:val="center"/>
+            <w:hideMark/>
+          </w:tcPr>
+          <w:p>
+            <w:pPr>
+              <w:spacing w:after="0" w:line="240" w:lineRule="auto"/>
+              <w:jc w:val="center"/>
+              <w:rPr>
+                <w:rFonts w:eastAsia="Times New Roman"/>
+                <w:color w:val="000000"/>
+                <w:szCs w:val="24"/>
+                <w:lang w:eastAsia="pl-PL"/>
+              </w:rPr>
+            </w:pPr>
+            <w:r>
+              <w:rPr>
+                <w:rFonts w:eastAsia="Times New Roman"/>
+                <w:color w:val="000000"/>
+                <w:szCs w:val="24"/>
+                <w:lang w:eastAsia="pl-PL"/>
+              </w:rPr>
+              <w:t>Pozytywny</w:t>
+            </w:r>
+          </w:p>
+        </w:tc>
+        <w:tc>
+          <w:tcPr>
+            <w:tcW w:w="2200" w:type="dxa"/>
+            <w:tcBorders>
+              <w:top w:val="single" w:sz="4" w:space="0" w:color="auto"/>
+              <w:left w:val="nil"/>
+              <w:bottom w:val="single" w:sz="4" w:space="0" w:color="auto"/>
+              <w:right w:val="single" w:sz="4" w:space="0" w:color="auto"/>
+            </w:tcBorders>
+            <w:shd w:val="clear" w:color="auto" w:fill="auto"/>
+            <w:vAlign w:val="center"/>
+            <w:hideMark/>
+          </w:tcPr>
+          <w:p>
+            <w:pPr>
+              <w:spacing w:after="0" w:line="240" w:lineRule="auto"/>
+              <w:jc w:val="center"/>
+              <w:rPr>
+                <w:rFonts w:eastAsia="Times New Roman"/>
+                <w:color w:val="000000"/>
+                <w:szCs w:val="24"/>
+                <w:lang w:eastAsia="pl-PL"/>
+              </w:rPr>
+            </w:pPr>
+            <w:r>
+              <w:rPr>
+                <w:rFonts w:eastAsia="Times New Roman"/>
+                <w:color w:val="000000"/>
+                <w:szCs w:val="24"/>
+                <w:lang w:eastAsia="pl-PL"/>
+              </w:rPr>
+              <w:t>Adres www.blstream.com jest przykładowo wykorzystany na potrzeby testu. Wpisywany adres może być dowolny.</w:t>
+            </w:r>
+          </w:p>
+        </w:tc>
+      </w:tr>
+    </w:tbl>
+    <w:p>
+      <w:pPr>
+        <w:tabs>
+          <w:tab w:val="left" w:pos="1276"/>
+        </w:tabs>
+        <w:jc w:val="both"/>
+        <w:rPr>
+          <w:b/>
+        </w:rPr>
+      </w:pPr>
+    </w:p>
+    <w:p>
+      <w:pPr>
+        <w:pStyle w:val="Akapitzlist"/>
+        <w:numPr>
+          <w:ilvl w:val="0"/>
+          <w:numId w:val="3"/>
+        </w:numPr>
+        <w:tabs>
+          <w:tab w:val="left" w:pos="1276"/>
+        </w:tabs>
+        <w:ind w:left="284" w:hanging="284"/>
+        <w:jc w:val="both"/>
+        <w:rPr>
+          <w:b/>
+        </w:rPr>
+      </w:pPr>
+      <w:r>
+        <w:rPr>
+          <w:b/>
+        </w:rPr>
+        <w:t xml:space="preserve">Znajdź (wypisz) błędy w rejestracji na pocztę </w:t>
+      </w:r>
+      <w:proofErr w:type="spellStart"/>
+      <w:r>
+        <w:rPr>
+          <w:b/>
+        </w:rPr>
+        <w:t>onet’u</w:t>
+      </w:r>
+      <w:proofErr w:type="spellEnd"/>
+      <w:r>
+        <w:rPr>
+          <w:b/>
+        </w:rPr>
+        <w:t>.</w:t>
+      </w:r>
+    </w:p>
+    <w:p>
+      <w:pPr>
+        <w:pStyle w:val="Akapitzlist"/>
+        <w:numPr>
+          <w:ilvl w:val="0"/>
+          <w:numId w:val="8"/>
+        </w:numPr>
+        <w:tabs>
+          <w:tab w:val="left" w:pos="1276"/>
+        </w:tabs>
+        <w:ind w:left="1276" w:hanging="196"/>
+        <w:jc w:val="both"/>
+        <w:rPr>
+          <w:b/>
+        </w:rPr>
+      </w:pPr>
+      <w:r>
+        <w:t>Bezcelowe wydaje się być podawanie kodu pocztowego i miasta bez konieczności podania ulicy, ponieważ takie niepełne dane o użytkowniku nie pozwolą na przeprowadzenie jakiejkolwiek promocji (nie ma możliwości wysłania niczego do osoby rejestrującej się). Takie informacje o użytkownikach pozwolą jedynie na przeprowadzenie badań statystycznych typu „ile jest użytkowników z danego miasta”</w:t>
+      </w:r>
+    </w:p>
+    <w:p>
+      <w:pPr>
+        <w:pStyle w:val="Akapitzlist"/>
+        <w:numPr>
+          <w:ilvl w:val="0"/>
+          <w:numId w:val="8"/>
+        </w:numPr>
+        <w:tabs>
+          <w:tab w:val="left" w:pos="1276"/>
+        </w:tabs>
+        <w:ind w:left="1276" w:hanging="196"/>
+        <w:jc w:val="both"/>
+        <w:rPr>
+          <w:b/>
+        </w:rPr>
+      </w:pPr>
+      <w:r>
+        <w:t>Brakuje pól, gdzie można wprowadzić pytanie i odpowiedź dla możliwości odzyskania hasła w razie jego utracenia. Można podać nr telefony lub inny adres email, na który zostanie przesłane hasło, jednak telefon może ulec zmianie, a użytkownik nie będzie prawdopodobnie pamiętał aby od razu zmienić to w ustawieniach konta, natomiast konieczność posiadania innego adresu email jest również niewygodn</w:t>
+      </w:r>
+      <w:r>
+        <w:t>a</w:t>
+      </w:r>
+      <w:r>
+        <w:t>, w szczególności, gdy jest to pierwsze konto pocztowe dla danej osoby.</w:t>
+      </w:r>
+      <w:bookmarkStart w:id="0" w:name="_GoBack"/>
+      <w:bookmarkEnd w:id="0"/>
     </w:p>
     <w:sectPr>
       <w:pgSz w:w="11906" w:h="16838"/>
@@ -535,6 +2521,119 @@
     </w:lvl>
   </w:abstractNum>
   <w:abstractNum w:abstractNumId="1">
+    <w:nsid w:val="23147EFD"/>
+    <w:multiLevelType w:val="hybridMultilevel"/>
+    <w:tmpl w:val="1CA65530"/>
+    <w:lvl w:ilvl="0" w:tplc="04150001">
+      <w:start w:val="1"/>
+      <w:numFmt w:val="bullet"/>
+      <w:lvlText w:val=""/>
+      <w:lvlJc w:val="left"/>
+      <w:pPr>
+        <w:ind w:left="1440" w:hanging="360"/>
+      </w:pPr>
+      <w:rPr>
+        <w:rFonts w:ascii="Symbol" w:hAnsi="Symbol" w:hint="default"/>
+      </w:rPr>
+    </w:lvl>
+    <w:lvl w:ilvl="1" w:tplc="04150003" w:tentative="1">
+      <w:start w:val="1"/>
+      <w:numFmt w:val="bullet"/>
+      <w:lvlText w:val="o"/>
+      <w:lvlJc w:val="left"/>
+      <w:pPr>
+        <w:ind w:left="2160" w:hanging="360"/>
+      </w:pPr>
+      <w:rPr>
+        <w:rFonts w:ascii="Courier New" w:hAnsi="Courier New" w:cs="Courier New" w:hint="default"/>
+      </w:rPr>
+    </w:lvl>
+    <w:lvl w:ilvl="2" w:tplc="04150005" w:tentative="1">
+      <w:start w:val="1"/>
+      <w:numFmt w:val="bullet"/>
+      <w:lvlText w:val=""/>
+      <w:lvlJc w:val="left"/>
+      <w:pPr>
+        <w:ind w:left="2880" w:hanging="360"/>
+      </w:pPr>
+      <w:rPr>
+        <w:rFonts w:ascii="Wingdings" w:hAnsi="Wingdings" w:hint="default"/>
+      </w:rPr>
+    </w:lvl>
+    <w:lvl w:ilvl="3" w:tplc="04150001" w:tentative="1">
+      <w:start w:val="1"/>
+      <w:numFmt w:val="bullet"/>
+      <w:lvlText w:val=""/>
+      <w:lvlJc w:val="left"/>
+      <w:pPr>
+        <w:ind w:left="3600" w:hanging="360"/>
+      </w:pPr>
+      <w:rPr>
+        <w:rFonts w:ascii="Symbol" w:hAnsi="Symbol" w:hint="default"/>
+      </w:rPr>
+    </w:lvl>
+    <w:lvl w:ilvl="4" w:tplc="04150003" w:tentative="1">
+      <w:start w:val="1"/>
+      <w:numFmt w:val="bullet"/>
+      <w:lvlText w:val="o"/>
+      <w:lvlJc w:val="left"/>
+      <w:pPr>
+        <w:ind w:left="4320" w:hanging="360"/>
+      </w:pPr>
+      <w:rPr>
+        <w:rFonts w:ascii="Courier New" w:hAnsi="Courier New" w:cs="Courier New" w:hint="default"/>
+      </w:rPr>
+    </w:lvl>
+    <w:lvl w:ilvl="5" w:tplc="04150005" w:tentative="1">
+      <w:start w:val="1"/>
+      <w:numFmt w:val="bullet"/>
+      <w:lvlText w:val=""/>
+      <w:lvlJc w:val="left"/>
+      <w:pPr>
+        <w:ind w:left="5040" w:hanging="360"/>
+      </w:pPr>
+      <w:rPr>
+        <w:rFonts w:ascii="Wingdings" w:hAnsi="Wingdings" w:hint="default"/>
+      </w:rPr>
+    </w:lvl>
+    <w:lvl w:ilvl="6" w:tplc="04150001" w:tentative="1">
+      <w:start w:val="1"/>
+      <w:numFmt w:val="bullet"/>
+      <w:lvlText w:val=""/>
+      <w:lvlJc w:val="left"/>
+      <w:pPr>
+        <w:ind w:left="5760" w:hanging="360"/>
+      </w:pPr>
+      <w:rPr>
+        <w:rFonts w:ascii="Symbol" w:hAnsi="Symbol" w:hint="default"/>
+      </w:rPr>
+    </w:lvl>
+    <w:lvl w:ilvl="7" w:tplc="04150003" w:tentative="1">
+      <w:start w:val="1"/>
+      <w:numFmt w:val="bullet"/>
+      <w:lvlText w:val="o"/>
+      <w:lvlJc w:val="left"/>
+      <w:pPr>
+        <w:ind w:left="6480" w:hanging="360"/>
+      </w:pPr>
+      <w:rPr>
+        <w:rFonts w:ascii="Courier New" w:hAnsi="Courier New" w:cs="Courier New" w:hint="default"/>
+      </w:rPr>
+    </w:lvl>
+    <w:lvl w:ilvl="8" w:tplc="04150005" w:tentative="1">
+      <w:start w:val="1"/>
+      <w:numFmt w:val="bullet"/>
+      <w:lvlText w:val=""/>
+      <w:lvlJc w:val="left"/>
+      <w:pPr>
+        <w:ind w:left="7200" w:hanging="360"/>
+      </w:pPr>
+      <w:rPr>
+        <w:rFonts w:ascii="Wingdings" w:hAnsi="Wingdings" w:hint="default"/>
+      </w:rPr>
+    </w:lvl>
+  </w:abstractNum>
+  <w:abstractNum w:abstractNumId="2">
     <w:nsid w:val="2465003A"/>
     <w:multiLevelType w:val="multilevel"/>
     <w:tmpl w:val="A4EA1362"/>
@@ -683,7 +2782,7 @@
       </w:rPr>
     </w:lvl>
   </w:abstractNum>
-  <w:abstractNum w:abstractNumId="2">
+  <w:abstractNum w:abstractNumId="3">
     <w:nsid w:val="2F341B20"/>
     <w:multiLevelType w:val="hybridMultilevel"/>
     <w:tmpl w:val="E4A071F8"/>
@@ -773,7 +2872,120 @@
       </w:pPr>
     </w:lvl>
   </w:abstractNum>
-  <w:abstractNum w:abstractNumId="3">
+  <w:abstractNum w:abstractNumId="4">
+    <w:nsid w:val="513E7807"/>
+    <w:multiLevelType w:val="hybridMultilevel"/>
+    <w:tmpl w:val="F3E8C44E"/>
+    <w:lvl w:ilvl="0" w:tplc="04150001">
+      <w:start w:val="1"/>
+      <w:numFmt w:val="bullet"/>
+      <w:lvlText w:val=""/>
+      <w:lvlJc w:val="left"/>
+      <w:pPr>
+        <w:ind w:left="1004" w:hanging="360"/>
+      </w:pPr>
+      <w:rPr>
+        <w:rFonts w:ascii="Symbol" w:hAnsi="Symbol" w:hint="default"/>
+      </w:rPr>
+    </w:lvl>
+    <w:lvl w:ilvl="1" w:tplc="04150003" w:tentative="1">
+      <w:start w:val="1"/>
+      <w:numFmt w:val="bullet"/>
+      <w:lvlText w:val="o"/>
+      <w:lvlJc w:val="left"/>
+      <w:pPr>
+        <w:ind w:left="1724" w:hanging="360"/>
+      </w:pPr>
+      <w:rPr>
+        <w:rFonts w:ascii="Courier New" w:hAnsi="Courier New" w:cs="Courier New" w:hint="default"/>
+      </w:rPr>
+    </w:lvl>
+    <w:lvl w:ilvl="2" w:tplc="04150005" w:tentative="1">
+      <w:start w:val="1"/>
+      <w:numFmt w:val="bullet"/>
+      <w:lvlText w:val=""/>
+      <w:lvlJc w:val="left"/>
+      <w:pPr>
+        <w:ind w:left="2444" w:hanging="360"/>
+      </w:pPr>
+      <w:rPr>
+        <w:rFonts w:ascii="Wingdings" w:hAnsi="Wingdings" w:hint="default"/>
+      </w:rPr>
+    </w:lvl>
+    <w:lvl w:ilvl="3" w:tplc="04150001" w:tentative="1">
+      <w:start w:val="1"/>
+      <w:numFmt w:val="bullet"/>
+      <w:lvlText w:val=""/>
+      <w:lvlJc w:val="left"/>
+      <w:pPr>
+        <w:ind w:left="3164" w:hanging="360"/>
+      </w:pPr>
+      <w:rPr>
+        <w:rFonts w:ascii="Symbol" w:hAnsi="Symbol" w:hint="default"/>
+      </w:rPr>
+    </w:lvl>
+    <w:lvl w:ilvl="4" w:tplc="04150003" w:tentative="1">
+      <w:start w:val="1"/>
+      <w:numFmt w:val="bullet"/>
+      <w:lvlText w:val="o"/>
+      <w:lvlJc w:val="left"/>
+      <w:pPr>
+        <w:ind w:left="3884" w:hanging="360"/>
+      </w:pPr>
+      <w:rPr>
+        <w:rFonts w:ascii="Courier New" w:hAnsi="Courier New" w:cs="Courier New" w:hint="default"/>
+      </w:rPr>
+    </w:lvl>
+    <w:lvl w:ilvl="5" w:tplc="04150005" w:tentative="1">
+      <w:start w:val="1"/>
+      <w:numFmt w:val="bullet"/>
+      <w:lvlText w:val=""/>
+      <w:lvlJc w:val="left"/>
+      <w:pPr>
+        <w:ind w:left="4604" w:hanging="360"/>
+      </w:pPr>
+      <w:rPr>
+        <w:rFonts w:ascii="Wingdings" w:hAnsi="Wingdings" w:hint="default"/>
+      </w:rPr>
+    </w:lvl>
+    <w:lvl w:ilvl="6" w:tplc="04150001" w:tentative="1">
+      <w:start w:val="1"/>
+      <w:numFmt w:val="bullet"/>
+      <w:lvlText w:val=""/>
+      <w:lvlJc w:val="left"/>
+      <w:pPr>
+        <w:ind w:left="5324" w:hanging="360"/>
+      </w:pPr>
+      <w:rPr>
+        <w:rFonts w:ascii="Symbol" w:hAnsi="Symbol" w:hint="default"/>
+      </w:rPr>
+    </w:lvl>
+    <w:lvl w:ilvl="7" w:tplc="04150003" w:tentative="1">
+      <w:start w:val="1"/>
+      <w:numFmt w:val="bullet"/>
+      <w:lvlText w:val="o"/>
+      <w:lvlJc w:val="left"/>
+      <w:pPr>
+        <w:ind w:left="6044" w:hanging="360"/>
+      </w:pPr>
+      <w:rPr>
+        <w:rFonts w:ascii="Courier New" w:hAnsi="Courier New" w:cs="Courier New" w:hint="default"/>
+      </w:rPr>
+    </w:lvl>
+    <w:lvl w:ilvl="8" w:tplc="04150005" w:tentative="1">
+      <w:start w:val="1"/>
+      <w:numFmt w:val="bullet"/>
+      <w:lvlText w:val=""/>
+      <w:lvlJc w:val="left"/>
+      <w:pPr>
+        <w:ind w:left="6764" w:hanging="360"/>
+      </w:pPr>
+      <w:rPr>
+        <w:rFonts w:ascii="Wingdings" w:hAnsi="Wingdings" w:hint="default"/>
+      </w:rPr>
+    </w:lvl>
+  </w:abstractNum>
+  <w:abstractNum w:abstractNumId="5">
     <w:nsid w:val="78D85AB2"/>
     <w:multiLevelType w:val="hybridMultilevel"/>
     <w:tmpl w:val="6E508B3E"/>
@@ -913,7 +3125,7 @@
       </w:rPr>
     </w:lvl>
   </w:abstractNum>
-  <w:abstractNum w:abstractNumId="4">
+  <w:abstractNum w:abstractNumId="6">
     <w:nsid w:val="79E75C4C"/>
     <w:multiLevelType w:val="multilevel"/>
     <w:tmpl w:val="0D2EF48C"/>
@@ -1062,7 +3274,7 @@
       </w:rPr>
     </w:lvl>
   </w:abstractNum>
-  <w:abstractNum w:abstractNumId="5">
+  <w:abstractNum w:abstractNumId="7">
     <w:nsid w:val="7EEF6467"/>
     <w:multiLevelType w:val="hybridMultilevel"/>
     <w:tmpl w:val="19648390"/>
@@ -1176,22 +3388,28 @@
     </w:lvl>
   </w:abstractNum>
   <w:num w:numId="1">
-    <w:abstractNumId w:val="4"/>
+    <w:abstractNumId w:val="6"/>
   </w:num>
   <w:num w:numId="2">
-    <w:abstractNumId w:val="1"/>
+    <w:abstractNumId w:val="2"/>
   </w:num>
   <w:num w:numId="3">
-    <w:abstractNumId w:val="2"/>
+    <w:abstractNumId w:val="3"/>
   </w:num>
   <w:num w:numId="4">
-    <w:abstractNumId w:val="5"/>
+    <w:abstractNumId w:val="7"/>
   </w:num>
   <w:num w:numId="5">
     <w:abstractNumId w:val="0"/>
   </w:num>
   <w:num w:numId="6">
-    <w:abstractNumId w:val="3"/>
+    <w:abstractNumId w:val="5"/>
+  </w:num>
+  <w:num w:numId="7">
+    <w:abstractNumId w:val="4"/>
+  </w:num>
+  <w:num w:numId="8">
+    <w:abstractNumId w:val="1"/>
   </w:num>
 </w:numbering>
 </file>
@@ -1367,6 +3585,7 @@
   <w:style w:type="character" w:default="1" w:styleId="Domylnaczcionkaakapitu">
     <w:name w:val="Default Paragraph Font"/>
     <w:uiPriority w:val="1"/>
+    <w:semiHidden/>
     <w:unhideWhenUsed/>
   </w:style>
   <w:style w:type="table" w:default="1" w:styleId="Standardowy">
@@ -1410,7 +3629,6 @@
     <w:name w:val="Hyperlink"/>
     <w:basedOn w:val="Domylnaczcionkaakapitu"/>
     <w:uiPriority w:val="99"/>
-    <w:semiHidden/>
     <w:unhideWhenUsed/>
     <w:rsid w:val="00546F92"/>
     <w:rPr>
@@ -1479,6 +3697,58 @@
     <w:rPr>
       <w:i/>
       <w:iCs/>
+    </w:rPr>
+  </w:style>
+  <w:style w:type="paragraph" w:styleId="Nagwek">
+    <w:name w:val="header"/>
+    <w:basedOn w:val="Normalny"/>
+    <w:link w:val="NagwekZnak"/>
+    <w:uiPriority w:val="99"/>
+    <w:unhideWhenUsed/>
+    <w:rsid w:val="00FB7EBA"/>
+    <w:pPr>
+      <w:tabs>
+        <w:tab w:val="center" w:pos="4536"/>
+        <w:tab w:val="right" w:pos="9072"/>
+      </w:tabs>
+      <w:spacing w:after="0" w:line="240" w:lineRule="auto"/>
+    </w:pPr>
+  </w:style>
+  <w:style w:type="character" w:customStyle="1" w:styleId="NagwekZnak">
+    <w:name w:val="Nagłówek Znak"/>
+    <w:basedOn w:val="Domylnaczcionkaakapitu"/>
+    <w:link w:val="Nagwek"/>
+    <w:uiPriority w:val="99"/>
+    <w:rsid w:val="00FB7EBA"/>
+    <w:rPr>
+      <w:rFonts w:ascii="Times New Roman" w:hAnsi="Times New Roman" w:cs="Times New Roman"/>
+      <w:sz w:val="24"/>
+    </w:rPr>
+  </w:style>
+  <w:style w:type="paragraph" w:styleId="Stopka">
+    <w:name w:val="footer"/>
+    <w:basedOn w:val="Normalny"/>
+    <w:link w:val="StopkaZnak"/>
+    <w:uiPriority w:val="99"/>
+    <w:unhideWhenUsed/>
+    <w:rsid w:val="00FB7EBA"/>
+    <w:pPr>
+      <w:tabs>
+        <w:tab w:val="center" w:pos="4536"/>
+        <w:tab w:val="right" w:pos="9072"/>
+      </w:tabs>
+      <w:spacing w:after="0" w:line="240" w:lineRule="auto"/>
+    </w:pPr>
+  </w:style>
+  <w:style w:type="character" w:customStyle="1" w:styleId="StopkaZnak">
+    <w:name w:val="Stopka Znak"/>
+    <w:basedOn w:val="Domylnaczcionkaakapitu"/>
+    <w:link w:val="Stopka"/>
+    <w:uiPriority w:val="99"/>
+    <w:rsid w:val="00FB7EBA"/>
+    <w:rPr>
+      <w:rFonts w:ascii="Times New Roman" w:hAnsi="Times New Roman" w:cs="Times New Roman"/>
+      <w:sz w:val="24"/>
     </w:rPr>
   </w:style>
 </w:styles>
@@ -1655,6 +3925,7 @@
   <w:style w:type="character" w:default="1" w:styleId="Domylnaczcionkaakapitu">
     <w:name w:val="Default Paragraph Font"/>
     <w:uiPriority w:val="1"/>
+    <w:semiHidden/>
     <w:unhideWhenUsed/>
   </w:style>
   <w:style w:type="table" w:default="1" w:styleId="Standardowy">
@@ -1698,7 +3969,6 @@
     <w:name w:val="Hyperlink"/>
     <w:basedOn w:val="Domylnaczcionkaakapitu"/>
     <w:uiPriority w:val="99"/>
-    <w:semiHidden/>
     <w:unhideWhenUsed/>
     <w:rsid w:val="00546F92"/>
     <w:rPr>
@@ -1767,6 +4037,58 @@
     <w:rPr>
       <w:i/>
       <w:iCs/>
+    </w:rPr>
+  </w:style>
+  <w:style w:type="paragraph" w:styleId="Nagwek">
+    <w:name w:val="header"/>
+    <w:basedOn w:val="Normalny"/>
+    <w:link w:val="NagwekZnak"/>
+    <w:uiPriority w:val="99"/>
+    <w:unhideWhenUsed/>
+    <w:rsid w:val="00FB7EBA"/>
+    <w:pPr>
+      <w:tabs>
+        <w:tab w:val="center" w:pos="4536"/>
+        <w:tab w:val="right" w:pos="9072"/>
+      </w:tabs>
+      <w:spacing w:after="0" w:line="240" w:lineRule="auto"/>
+    </w:pPr>
+  </w:style>
+  <w:style w:type="character" w:customStyle="1" w:styleId="NagwekZnak">
+    <w:name w:val="Nagłówek Znak"/>
+    <w:basedOn w:val="Domylnaczcionkaakapitu"/>
+    <w:link w:val="Nagwek"/>
+    <w:uiPriority w:val="99"/>
+    <w:rsid w:val="00FB7EBA"/>
+    <w:rPr>
+      <w:rFonts w:ascii="Times New Roman" w:hAnsi="Times New Roman" w:cs="Times New Roman"/>
+      <w:sz w:val="24"/>
+    </w:rPr>
+  </w:style>
+  <w:style w:type="paragraph" w:styleId="Stopka">
+    <w:name w:val="footer"/>
+    <w:basedOn w:val="Normalny"/>
+    <w:link w:val="StopkaZnak"/>
+    <w:uiPriority w:val="99"/>
+    <w:unhideWhenUsed/>
+    <w:rsid w:val="00FB7EBA"/>
+    <w:pPr>
+      <w:tabs>
+        <w:tab w:val="center" w:pos="4536"/>
+        <w:tab w:val="right" w:pos="9072"/>
+      </w:tabs>
+      <w:spacing w:after="0" w:line="240" w:lineRule="auto"/>
+    </w:pPr>
+  </w:style>
+  <w:style w:type="character" w:customStyle="1" w:styleId="StopkaZnak">
+    <w:name w:val="Stopka Znak"/>
+    <w:basedOn w:val="Domylnaczcionkaakapitu"/>
+    <w:link w:val="Stopka"/>
+    <w:uiPriority w:val="99"/>
+    <w:rsid w:val="00FB7EBA"/>
+    <w:rPr>
+      <w:rFonts w:ascii="Times New Roman" w:hAnsi="Times New Roman" w:cs="Times New Roman"/>
+      <w:sz w:val="24"/>
     </w:rPr>
   </w:style>
 </w:styles>
@@ -2062,7 +4384,7 @@
 </file>
 
 <file path=customXml/itemProps1.xml><?xml version="1.0" encoding="utf-8"?>
-<ds:datastoreItem xmlns:ds="http://schemas.openxmlformats.org/officeDocument/2006/customXml" ds:itemID="{73041449-24CB-4594-8C90-5B2882F34888}">
+<ds:datastoreItem xmlns:ds="http://schemas.openxmlformats.org/officeDocument/2006/customXml" ds:itemID="{854433E8-0445-4330-86DE-40D9E25283D6}">
   <ds:schemaRefs>
     <ds:schemaRef ds:uri="http://schemas.openxmlformats.org/officeDocument/2006/bibliography"/>
   </ds:schemaRefs>

</xml_diff>